<commit_message>
OSB Reminder Form field updates
</commit_message>
<xml_diff>
--- a/AppLibrary/Reports/OSB-Reminder-Form-2.docx
+++ b/AppLibrary/Reports/OSB-Reminder-Form-2.docx
@@ -193,22 +193,305 @@
           <w:sz w:val="26"/>
           <w:szCs w:val="26"/>
         </w:rPr>
-        <w:t xml:space="preserve">Students must sign in at the “check in” table before they begin shopping. </w:t>
-      </w:r>
-      <w:r>
-        <w:rPr>
-          <w:b/>
-          <w:sz w:val="26"/>
-          <w:szCs w:val="26"/>
-        </w:rPr>
-        <w:t xml:space="preserve">Check in is between 5:30 and 7:30 pm. </w:t>
-      </w:r>
-      <w:r>
-        <w:rPr>
-          <w:sz w:val="26"/>
-          <w:szCs w:val="26"/>
-        </w:rPr>
-        <w:t>All shopping must be completed by 8:15 pm.</w:t>
+        <w:t>Students must sig</w:t>
+      </w:r>
+      <w:r>
+        <w:rPr>
+          <w:sz w:val="26"/>
+          <w:szCs w:val="26"/>
+        </w:rPr>
+        <w:t xml:space="preserve">n in at the “check in” table before they begin shopping. </w:t>
+      </w:r>
+      <w:r>
+        <w:rPr>
+          <w:b/>
+          <w:sz w:val="26"/>
+          <w:szCs w:val="26"/>
+        </w:rPr>
+        <w:t xml:space="preserve">Check in is between </w:t>
+      </w:r>
+      <w:r>
+        <w:rPr>
+          <w:b/>
+          <w:sz w:val="26"/>
+          <w:szCs w:val="26"/>
+        </w:rPr>
+        <w:fldChar w:fldCharType="begin"/>
+      </w:r>
+      <w:r>
+        <w:rPr>
+          <w:b/>
+          <w:sz w:val="26"/>
+          <w:szCs w:val="26"/>
+        </w:rPr>
+        <w:instrText xml:space="preserve"> MERGEFIELD  </w:instrText>
+      </w:r>
+      <w:r>
+        <w:rPr>
+          <w:b/>
+          <w:sz w:val="26"/>
+          <w:szCs w:val="26"/>
+        </w:rPr>
+        <w:instrText>Checkin</w:instrText>
+      </w:r>
+      <w:r>
+        <w:rPr>
+          <w:b/>
+          <w:sz w:val="26"/>
+          <w:szCs w:val="26"/>
+        </w:rPr>
+        <w:instrText>Time</w:instrText>
+      </w:r>
+      <w:r>
+        <w:rPr>
+          <w:b/>
+          <w:sz w:val="26"/>
+          <w:szCs w:val="26"/>
+        </w:rPr>
+        <w:instrText>Start</w:instrText>
+      </w:r>
+      <w:r>
+        <w:rPr>
+          <w:b/>
+          <w:sz w:val="26"/>
+          <w:szCs w:val="26"/>
+        </w:rPr>
+        <w:instrText xml:space="preserve"> </w:instrText>
+      </w:r>
+      <w:r>
+        <w:rPr>
+          <w:b/>
+          <w:sz w:val="26"/>
+          <w:szCs w:val="26"/>
+        </w:rPr>
+        <w:instrText xml:space="preserve"> \@ "h:mm</w:instrText>
+      </w:r>
+      <w:r>
+        <w:rPr>
+          <w:b/>
+          <w:sz w:val="26"/>
+          <w:szCs w:val="26"/>
+        </w:rPr>
+        <w:instrText xml:space="preserve">"  \* MERGEFORMAT </w:instrText>
+      </w:r>
+      <w:bookmarkStart w:id="0" w:name="_GoBack"/>
+      <w:bookmarkEnd w:id="0"/>
+      <w:r>
+        <w:rPr>
+          <w:b/>
+          <w:sz w:val="26"/>
+          <w:szCs w:val="26"/>
+        </w:rPr>
+        <w:fldChar w:fldCharType="separate"/>
+      </w:r>
+      <w:r>
+        <w:rPr>
+          <w:b/>
+          <w:sz w:val="26"/>
+          <w:szCs w:val="26"/>
+        </w:rPr>
+        <w:t>«CheckinTimeStart»</w:t>
+      </w:r>
+      <w:r>
+        <w:rPr>
+          <w:b/>
+          <w:sz w:val="26"/>
+          <w:szCs w:val="26"/>
+        </w:rPr>
+        <w:fldChar w:fldCharType="end"/>
+      </w:r>
+      <w:r>
+        <w:rPr>
+          <w:b/>
+          <w:sz w:val="26"/>
+          <w:szCs w:val="26"/>
+        </w:rPr>
+        <w:t xml:space="preserve"> </w:t>
+      </w:r>
+      <w:proofErr w:type="gramStart"/>
+      <w:r>
+        <w:rPr>
+          <w:b/>
+          <w:sz w:val="26"/>
+          <w:szCs w:val="26"/>
+        </w:rPr>
+        <w:t xml:space="preserve">and </w:t>
+      </w:r>
+      <w:proofErr w:type="gramEnd"/>
+      <w:r>
+        <w:rPr>
+          <w:b/>
+          <w:sz w:val="26"/>
+          <w:szCs w:val="26"/>
+        </w:rPr>
+        <w:fldChar w:fldCharType="begin"/>
+      </w:r>
+      <w:r>
+        <w:rPr>
+          <w:b/>
+          <w:sz w:val="26"/>
+          <w:szCs w:val="26"/>
+        </w:rPr>
+        <w:instrText xml:space="preserve"> MERGEFIELD  CheckinTime</w:instrText>
+      </w:r>
+      <w:r>
+        <w:rPr>
+          <w:b/>
+          <w:sz w:val="26"/>
+          <w:szCs w:val="26"/>
+        </w:rPr>
+        <w:instrText>End</w:instrText>
+      </w:r>
+      <w:r>
+        <w:rPr>
+          <w:b/>
+          <w:sz w:val="26"/>
+          <w:szCs w:val="26"/>
+        </w:rPr>
+        <w:instrText xml:space="preserve">  \@ "h:mm tt"  \* MERGEFORMAT </w:instrText>
+      </w:r>
+      <w:r>
+        <w:rPr>
+          <w:b/>
+          <w:sz w:val="26"/>
+          <w:szCs w:val="26"/>
+        </w:rPr>
+        <w:fldChar w:fldCharType="separate"/>
+      </w:r>
+      <w:r>
+        <w:rPr>
+          <w:b/>
+          <w:sz w:val="26"/>
+          <w:szCs w:val="26"/>
+        </w:rPr>
+        <w:t>«CheckinTime</w:t>
+      </w:r>
+      <w:r>
+        <w:rPr>
+          <w:b/>
+          <w:sz w:val="26"/>
+          <w:szCs w:val="26"/>
+        </w:rPr>
+        <w:t>End</w:t>
+      </w:r>
+      <w:r>
+        <w:rPr>
+          <w:b/>
+          <w:sz w:val="26"/>
+          <w:szCs w:val="26"/>
+        </w:rPr>
+        <w:t>»</w:t>
+      </w:r>
+      <w:r>
+        <w:rPr>
+          <w:b/>
+          <w:sz w:val="26"/>
+          <w:szCs w:val="26"/>
+        </w:rPr>
+        <w:fldChar w:fldCharType="end"/>
+      </w:r>
+      <w:r>
+        <w:rPr>
+          <w:b/>
+          <w:sz w:val="26"/>
+          <w:szCs w:val="26"/>
+        </w:rPr>
+        <w:t xml:space="preserve">. </w:t>
+      </w:r>
+      <w:r>
+        <w:rPr>
+          <w:sz w:val="26"/>
+          <w:szCs w:val="26"/>
+        </w:rPr>
+        <w:t xml:space="preserve">All </w:t>
+      </w:r>
+      <w:r>
+        <w:rPr>
+          <w:sz w:val="26"/>
+          <w:szCs w:val="26"/>
+        </w:rPr>
+        <w:t xml:space="preserve">shopping must be completed </w:t>
+      </w:r>
+      <w:proofErr w:type="gramStart"/>
+      <w:r>
+        <w:rPr>
+          <w:sz w:val="26"/>
+          <w:szCs w:val="26"/>
+        </w:rPr>
+        <w:t xml:space="preserve">by </w:t>
+      </w:r>
+      <w:proofErr w:type="gramEnd"/>
+      <w:r>
+        <w:rPr>
+          <w:sz w:val="26"/>
+          <w:szCs w:val="26"/>
+        </w:rPr>
+        <w:fldChar w:fldCharType="begin"/>
+      </w:r>
+      <w:r>
+        <w:rPr>
+          <w:sz w:val="26"/>
+          <w:szCs w:val="26"/>
+        </w:rPr>
+        <w:instrText xml:space="preserve"> MERGEFIELD  ShoppingTimeEnd \@ "h:mm tt"  \* MERGEFORMAT </w:instrText>
+      </w:r>
+      <w:r>
+        <w:rPr>
+          <w:sz w:val="26"/>
+          <w:szCs w:val="26"/>
+        </w:rPr>
+        <w:fldChar w:fldCharType="separate"/>
+      </w:r>
+      <w:r>
+        <w:rPr>
+          <w:sz w:val="26"/>
+          <w:szCs w:val="26"/>
+        </w:rPr>
+        <w:t>«</w:t>
+      </w:r>
+      <w:proofErr w:type="spellStart"/>
+      <w:r>
+        <w:rPr>
+          <w:sz w:val="26"/>
+          <w:szCs w:val="26"/>
+        </w:rPr>
+        <w:t>Shopping</w:t>
+      </w:r>
+      <w:r>
+        <w:rPr>
+          <w:sz w:val="26"/>
+          <w:szCs w:val="26"/>
+        </w:rPr>
+        <w:t>Time</w:t>
+      </w:r>
+      <w:r>
+        <w:rPr>
+          <w:sz w:val="26"/>
+          <w:szCs w:val="26"/>
+        </w:rPr>
+        <w:t>End</w:t>
+      </w:r>
+      <w:proofErr w:type="spellEnd"/>
+      <w:r>
+        <w:rPr>
+          <w:sz w:val="26"/>
+          <w:szCs w:val="26"/>
+        </w:rPr>
+        <w:t>»</w:t>
+      </w:r>
+      <w:r>
+        <w:rPr>
+          <w:sz w:val="26"/>
+          <w:szCs w:val="26"/>
+        </w:rPr>
+        <w:fldChar w:fldCharType="end"/>
+      </w:r>
+      <w:r>
+        <w:rPr>
+          <w:sz w:val="26"/>
+          <w:szCs w:val="26"/>
+        </w:rPr>
+        <w:t>.</w:t>
       </w:r>
     </w:p>
     <w:p>
@@ -424,7 +707,21 @@
                 <w:b/>
                 <w:sz w:val="28"/>
               </w:rPr>
-              <w:instrText xml:space="preserve"> MERGEFIELD  StudentName  \* MERGEFORMAT </w:instrText>
+              <w:instrText xml:space="preserve"> MERGEFIELD  </w:instrText>
+            </w:r>
+            <w:r>
+              <w:rPr>
+                <w:b/>
+                <w:sz w:val="28"/>
+              </w:rPr>
+              <w:instrText>Full</w:instrText>
+            </w:r>
+            <w:r>
+              <w:rPr>
+                <w:b/>
+                <w:sz w:val="28"/>
+              </w:rPr>
+              <w:instrText xml:space="preserve">Name  \* MERGEFORMAT </w:instrText>
             </w:r>
             <w:r>
               <w:rPr>
@@ -436,9 +733,10 @@
             <w:r>
               <w:rPr>
                 <w:b/>
-                <w:sz w:val="28"/>
-              </w:rPr>
-              <w:t>«StudentName»</w:t>
+                <w:noProof/>
+                <w:sz w:val="28"/>
+              </w:rPr>
+              <w:t>«FullName»</w:t>
             </w:r>
             <w:r>
               <w:rPr>
@@ -474,8 +772,6 @@
               </w:rPr>
               <w:t>STUDENT NAME</w:t>
             </w:r>
-            <w:bookmarkStart w:id="0" w:name="_GoBack"/>
-            <w:bookmarkEnd w:id="0"/>
           </w:p>
         </w:tc>
       </w:tr>
@@ -711,7 +1007,21 @@
                 <w:b/>
                 <w:sz w:val="28"/>
               </w:rPr>
-              <w:instrText xml:space="preserve"> MERGEFIELD  EventDate \@ "h:mm tt"  \* MERGEFORMAT </w:instrText>
+              <w:instrText xml:space="preserve"> MERGEFIELD  Event</w:instrText>
+            </w:r>
+            <w:r>
+              <w:rPr>
+                <w:b/>
+                <w:sz w:val="28"/>
+              </w:rPr>
+              <w:instrText xml:space="preserve">Time </w:instrText>
+            </w:r>
+            <w:r>
+              <w:rPr>
+                <w:b/>
+                <w:sz w:val="28"/>
+              </w:rPr>
+              <w:instrText xml:space="preserve"> \@ "h:mm tt"  \* MERGEFORMAT </w:instrText>
             </w:r>
             <w:r>
               <w:rPr>
@@ -1074,6 +1384,7 @@
                 <w:b/>
                 <w:sz w:val="28"/>
               </w:rPr>
+              <w:lastRenderedPageBreak/>
               <w:fldChar w:fldCharType="begin"/>
             </w:r>
             <w:r>

</xml_diff>